<commit_message>
Update Part 3 and Part 4 of Report No.1
</commit_message>
<xml_diff>
--- a/Document/Reports/Report 1/Report_No_1_KhaNC.docx
+++ b/Document/Reports/Report 1/Report_No_1_KhaNC.docx
@@ -154,21 +154,7 @@
           <w:rFonts w:ascii="Cambria" w:hAnsi="Cambria"/>
           <w:sz w:val="24"/>
         </w:rPr>
-        <w:t>vehicle owner</w:t>
-      </w:r>
-      <w:r>
-        <w:rPr>
-          <w:rFonts w:ascii="Cambria" w:hAnsi="Cambria"/>
-          <w:sz w:val="24"/>
-        </w:rPr>
-        <w:t>s</w:t>
-      </w:r>
-      <w:r>
-        <w:rPr>
-          <w:rFonts w:ascii="Cambria" w:hAnsi="Cambria"/>
-          <w:sz w:val="24"/>
-        </w:rPr>
-        <w:t xml:space="preserve"> </w:t>
+        <w:t xml:space="preserve">vehicle owners </w:t>
       </w:r>
       <w:r>
         <w:rPr>
@@ -189,15 +175,63 @@
           <w:rFonts w:ascii="Cambria" w:hAnsi="Cambria"/>
           <w:sz w:val="24"/>
         </w:rPr>
-        <w:t xml:space="preserve"> pay by cash and receive an insurance certificate with a term of one year, the term can be shorter in some specific situation.</w:t>
-      </w:r>
-      <w:r>
-        <w:rPr>
-          <w:rFonts w:ascii="Cambria" w:hAnsi="Cambria"/>
-          <w:sz w:val="24"/>
-        </w:rPr>
-        <w:t xml:space="preserve"> </w:t>
-      </w:r>
+        <w:t xml:space="preserve"> pay</w:t>
+      </w:r>
+      <w:r>
+        <w:rPr>
+          <w:rFonts w:ascii="Cambria" w:hAnsi="Cambria"/>
+          <w:sz w:val="24"/>
+        </w:rPr>
+        <w:t xml:space="preserve"> insurance premium</w:t>
+      </w:r>
+      <w:r>
+        <w:rPr>
+          <w:rFonts w:ascii="Cambria" w:hAnsi="Cambria"/>
+          <w:sz w:val="24"/>
+        </w:rPr>
+        <w:t xml:space="preserve"> by cash and receive an insurance certificate with a term of one year, the term can be shorter in some specific situation.</w:t>
+      </w:r>
+    </w:p>
+    <w:p>
+      <w:pPr>
+        <w:pStyle w:val="ListParagraph"/>
+        <w:rPr>
+          <w:rFonts w:ascii="Cambria" w:hAnsi="Cambria"/>
+          <w:sz w:val="24"/>
+        </w:rPr>
+      </w:pPr>
+    </w:p>
+    <w:p>
+      <w:pPr>
+        <w:pStyle w:val="ListParagraph"/>
+        <w:rPr>
+          <w:rFonts w:ascii="Cambria" w:hAnsi="Cambria"/>
+          <w:sz w:val="24"/>
+        </w:rPr>
+      </w:pPr>
+      <w:r>
+        <w:rPr>
+          <w:rFonts w:ascii="Cambria" w:hAnsi="Cambria"/>
+          <w:sz w:val="24"/>
+        </w:rPr>
+        <w:t>One year later, or when their insurance out of date, they must buy a new insurance, old certificate will be useless.</w:t>
+      </w:r>
+      <w:r>
+        <w:rPr>
+          <w:rFonts w:ascii="Cambria" w:hAnsi="Cambria"/>
+          <w:sz w:val="24"/>
+        </w:rPr>
+        <w:t xml:space="preserve"> Traffic police will read insurance certificate to check traffic participants.</w:t>
+      </w:r>
+    </w:p>
+    <w:p>
+      <w:pPr>
+        <w:pStyle w:val="ListParagraph"/>
+        <w:rPr>
+          <w:rFonts w:ascii="Cambria" w:hAnsi="Cambria"/>
+          <w:sz w:val="24"/>
+        </w:rPr>
+      </w:pPr>
     </w:p>
     <w:p>
       <w:pPr>
@@ -266,28 +300,42 @@
           <w:rFonts w:ascii="Cambria" w:hAnsi="Cambria"/>
           <w:sz w:val="24"/>
         </w:rPr>
-        <w:t>: V</w:t>
-      </w:r>
-      <w:r>
-        <w:rPr>
-          <w:rFonts w:ascii="Cambria" w:hAnsi="Cambria"/>
-          <w:sz w:val="24"/>
-        </w:rPr>
-        <w:t>ehicle owner</w:t>
-      </w:r>
-      <w:r>
-        <w:rPr>
-          <w:rFonts w:ascii="Cambria" w:hAnsi="Cambria"/>
-          <w:sz w:val="24"/>
-        </w:rPr>
-        <w:t xml:space="preserve">s usually keeps their insurance certificate in wallet or somewhere on their vehicle. </w:t>
-      </w:r>
-      <w:r>
-        <w:rPr>
-          <w:rFonts w:ascii="Cambria" w:hAnsi="Cambria"/>
-          <w:sz w:val="24"/>
-        </w:rPr>
-        <w:t>However, except in cases of necessity, people are not often check their insurance so they could forget its expired date. An expired insurance is not good while it be revealed by traffic officers and could become worse in case of accident.</w:t>
+        <w:t xml:space="preserve">: Vehicle owners usually keeps their insurance certificate in wallet or somewhere on their vehicle. </w:t>
+      </w:r>
+      <w:r>
+        <w:rPr>
+          <w:rFonts w:ascii="Cambria" w:hAnsi="Cambria"/>
+          <w:sz w:val="24"/>
+        </w:rPr>
+        <w:t xml:space="preserve">However, except in cases of necessity, people are not often check their insurance so they could forget its expired date. An expired insurance is not good while it be revealed by traffic officers and could </w:t>
+      </w:r>
+      <w:r>
+        <w:rPr>
+          <w:rFonts w:ascii="Cambria" w:hAnsi="Cambria"/>
+          <w:sz w:val="24"/>
+        </w:rPr>
+        <w:t>get</w:t>
+      </w:r>
+      <w:r>
+        <w:rPr>
+          <w:rFonts w:ascii="Cambria" w:hAnsi="Cambria"/>
+          <w:sz w:val="24"/>
+        </w:rPr>
+        <w:t xml:space="preserve"> worse in case of</w:t>
+      </w:r>
+      <w:r>
+        <w:rPr>
+          <w:rFonts w:ascii="Cambria" w:hAnsi="Cambria"/>
+          <w:sz w:val="24"/>
+        </w:rPr>
+        <w:t xml:space="preserve"> traffic</w:t>
+      </w:r>
+      <w:r>
+        <w:rPr>
+          <w:rFonts w:ascii="Cambria" w:hAnsi="Cambria"/>
+          <w:sz w:val="24"/>
+        </w:rPr>
+        <w:t xml:space="preserve"> accident.</w:t>
       </w:r>
     </w:p>
     <w:p>
@@ -374,17 +422,43 @@
           <w:rFonts w:ascii="Cambria" w:hAnsi="Cambria"/>
           <w:sz w:val="24"/>
         </w:rPr>
-        <w:t>: Traffic officers must compare insurance certificate’s information with vehicle registration certificate to check</w:t>
-      </w:r>
-      <w:r>
-        <w:rPr>
-          <w:rFonts w:ascii="Cambria" w:hAnsi="Cambria"/>
-          <w:sz w:val="24"/>
-        </w:rPr>
-        <w:t xml:space="preserve"> validation of</w:t>
+        <w:t xml:space="preserve">: Traffic officers must </w:t>
+      </w:r>
+      <w:r>
+        <w:rPr>
+          <w:rFonts w:ascii="Cambria" w:hAnsi="Cambria"/>
+          <w:sz w:val="24"/>
+        </w:rPr>
+        <w:t>read insurance certificate to check and verify vehicle owner’s information. It can be difficult and hinder their work in some cases as at dark or handwriting illegible on insurance certificate.</w:t>
       </w:r>
       <w:bookmarkStart w:id="0" w:name="_GoBack"/>
       <w:bookmarkEnd w:id="0"/>
+    </w:p>
+    <w:p>
+      <w:pPr>
+        <w:pStyle w:val="ListParagraph"/>
+        <w:rPr>
+          <w:rFonts w:ascii="Cambria" w:hAnsi="Cambria"/>
+          <w:sz w:val="24"/>
+        </w:rPr>
+      </w:pPr>
+    </w:p>
+    <w:p>
+      <w:pPr>
+        <w:pStyle w:val="ListParagraph"/>
+        <w:rPr>
+          <w:rFonts w:ascii="Cambria" w:hAnsi="Cambria"/>
+          <w:sz w:val="24"/>
+        </w:rPr>
+      </w:pPr>
+      <w:r>
+        <w:rPr>
+          <w:rFonts w:ascii="Cambria" w:hAnsi="Cambria"/>
+          <w:b/>
+          <w:sz w:val="24"/>
+        </w:rPr>
+        <w:t>- Insurance certificate made of paper:</w:t>
+      </w:r>
       <w:r>
         <w:rPr>
           <w:rFonts w:ascii="Cambria" w:hAnsi="Cambria"/>
@@ -397,7 +471,83 @@
           <w:rFonts w:ascii="Cambria" w:hAnsi="Cambria"/>
           <w:sz w:val="24"/>
         </w:rPr>
-        <w:t>traffic participants.</w:t>
+        <w:t>It could be torn, wet</w:t>
+      </w:r>
+      <w:r>
+        <w:rPr>
+          <w:rFonts w:ascii="Cambria" w:hAnsi="Cambria"/>
+          <w:sz w:val="24"/>
+        </w:rPr>
+        <w:t xml:space="preserve">, smudged and </w:t>
+      </w:r>
+      <w:r>
+        <w:rPr>
+          <w:rFonts w:ascii="Cambria" w:hAnsi="Cambria"/>
+          <w:sz w:val="24"/>
+        </w:rPr>
+        <w:t>e</w:t>
+      </w:r>
+      <w:r>
+        <w:rPr>
+          <w:rFonts w:ascii="Cambria" w:hAnsi="Cambria"/>
+          <w:sz w:val="24"/>
+        </w:rPr>
+        <w:t>specially is counterfeited.</w:t>
+      </w:r>
+    </w:p>
+    <w:p>
+      <w:pPr>
+        <w:pStyle w:val="ListParagraph"/>
+        <w:rPr>
+          <w:rFonts w:ascii="Cambria" w:hAnsi="Cambria"/>
+          <w:sz w:val="24"/>
+        </w:rPr>
+      </w:pPr>
+    </w:p>
+    <w:p>
+      <w:pPr>
+        <w:pStyle w:val="ListParagraph"/>
+        <w:rPr>
+          <w:rFonts w:ascii="Cambria" w:hAnsi="Cambria"/>
+          <w:sz w:val="24"/>
+        </w:rPr>
+      </w:pPr>
+      <w:r>
+        <w:rPr>
+          <w:rFonts w:ascii="Cambria" w:hAnsi="Cambria"/>
+          <w:b/>
+          <w:sz w:val="24"/>
+        </w:rPr>
+        <w:t xml:space="preserve">- Difficult to track and manage </w:t>
+      </w:r>
+      <w:r>
+        <w:rPr>
+          <w:rFonts w:ascii="Cambria" w:hAnsi="Cambria"/>
+          <w:b/>
+          <w:sz w:val="24"/>
+        </w:rPr>
+        <w:t>number of traffic violations and collisions:</w:t>
+      </w:r>
+      <w:r>
+        <w:rPr>
+          <w:rFonts w:ascii="Cambria" w:hAnsi="Cambria"/>
+          <w:sz w:val="24"/>
+        </w:rPr>
+        <w:t xml:space="preserve"> </w:t>
+      </w:r>
+      <w:r>
+        <w:rPr>
+          <w:rFonts w:ascii="Cambria" w:hAnsi="Cambria"/>
+          <w:sz w:val="24"/>
+        </w:rPr>
+        <w:t xml:space="preserve">In current scenario, insurance companies almost impossible knows vehicle owner’s history to adjust </w:t>
+      </w:r>
+      <w:r>
+        <w:rPr>
+          <w:rFonts w:ascii="Cambria" w:hAnsi="Cambria"/>
+          <w:sz w:val="24"/>
+        </w:rPr>
+        <w:t>their insurance policy.</w:t>
       </w:r>
     </w:p>
     <w:p>

</xml_diff>

<commit_message>
Update Part 3 and 4 (add user can buy insurance from website, delete 1 disadvantage about this)
</commit_message>
<xml_diff>
--- a/Document/Reports/Report 1/Report_No_1_KhaNC.docx
+++ b/Document/Reports/Report 1/Report_No_1_KhaNC.docx
@@ -189,32 +189,35 @@
           <w:rFonts w:ascii="Cambria" w:hAnsi="Cambria"/>
           <w:sz w:val="24"/>
         </w:rPr>
-        <w:t xml:space="preserve"> by cash and receive an insurance certificate with a term of one year, the term can be shorter in some specific situation.</w:t>
-      </w:r>
-    </w:p>
-    <w:p>
-      <w:pPr>
-        <w:pStyle w:val="ListParagraph"/>
-        <w:rPr>
-          <w:rFonts w:ascii="Cambria" w:hAnsi="Cambria"/>
-          <w:sz w:val="24"/>
-        </w:rPr>
-      </w:pPr>
-    </w:p>
-    <w:p>
-      <w:pPr>
-        <w:pStyle w:val="ListParagraph"/>
-        <w:rPr>
-          <w:rFonts w:ascii="Cambria" w:hAnsi="Cambria"/>
-          <w:sz w:val="24"/>
-        </w:rPr>
-      </w:pPr>
-      <w:r>
-        <w:rPr>
-          <w:rFonts w:ascii="Cambria" w:hAnsi="Cambria"/>
-          <w:sz w:val="24"/>
-        </w:rPr>
-        <w:t>One year later, or when their insurance out of date, they must buy a new insurance, old certificate will be useless.</w:t>
+        <w:t xml:space="preserve"> by cash</w:t>
+      </w:r>
+      <w:r>
+        <w:rPr>
+          <w:rFonts w:ascii="Cambria" w:hAnsi="Cambria"/>
+          <w:sz w:val="24"/>
+        </w:rPr>
+        <w:t xml:space="preserve"> or buy from website</w:t>
+      </w:r>
+      <w:r>
+        <w:rPr>
+          <w:rFonts w:ascii="Cambria" w:hAnsi="Cambria"/>
+          <w:sz w:val="24"/>
+        </w:rPr>
+        <w:t xml:space="preserve"> and receive an insurance certificate with a term of one year, the term can be shorter in some specific situation.</w:t>
+      </w:r>
+      <w:r>
+        <w:rPr>
+          <w:rFonts w:ascii="Cambria" w:hAnsi="Cambria"/>
+          <w:sz w:val="24"/>
+        </w:rPr>
+        <w:t xml:space="preserve"> W</w:t>
+      </w:r>
+      <w:r>
+        <w:rPr>
+          <w:rFonts w:ascii="Cambria" w:hAnsi="Cambria"/>
+          <w:sz w:val="24"/>
+        </w:rPr>
+        <w:t>hen their insurance out of date, they must buy a new insurance, old certificate will be useless.</w:t>
       </w:r>
       <w:r>
         <w:rPr>
@@ -280,157 +283,6 @@
           <w:sz w:val="24"/>
         </w:rPr>
       </w:pPr>
-      <w:r>
-        <w:rPr>
-          <w:rFonts w:ascii="Cambria" w:hAnsi="Cambria"/>
-          <w:sz w:val="24"/>
-        </w:rPr>
-        <w:t xml:space="preserve">- </w:t>
-      </w:r>
-      <w:r>
-        <w:rPr>
-          <w:rFonts w:ascii="Cambria" w:hAnsi="Cambria"/>
-          <w:b/>
-          <w:sz w:val="24"/>
-        </w:rPr>
-        <w:t>Forget insurance’s expired date</w:t>
-      </w:r>
-      <w:r>
-        <w:rPr>
-          <w:rFonts w:ascii="Cambria" w:hAnsi="Cambria"/>
-          <w:sz w:val="24"/>
-        </w:rPr>
-        <w:t xml:space="preserve">: Vehicle owners usually keeps their insurance certificate in wallet or somewhere on their vehicle. </w:t>
-      </w:r>
-      <w:r>
-        <w:rPr>
-          <w:rFonts w:ascii="Cambria" w:hAnsi="Cambria"/>
-          <w:sz w:val="24"/>
-        </w:rPr>
-        <w:t xml:space="preserve">However, except in cases of necessity, people are not often check their insurance so they could forget its expired date. An expired insurance is not good while it be revealed by traffic officers and could </w:t>
-      </w:r>
-      <w:r>
-        <w:rPr>
-          <w:rFonts w:ascii="Cambria" w:hAnsi="Cambria"/>
-          <w:sz w:val="24"/>
-        </w:rPr>
-        <w:t>get</w:t>
-      </w:r>
-      <w:r>
-        <w:rPr>
-          <w:rFonts w:ascii="Cambria" w:hAnsi="Cambria"/>
-          <w:sz w:val="24"/>
-        </w:rPr>
-        <w:t xml:space="preserve"> worse in case of</w:t>
-      </w:r>
-      <w:r>
-        <w:rPr>
-          <w:rFonts w:ascii="Cambria" w:hAnsi="Cambria"/>
-          <w:sz w:val="24"/>
-        </w:rPr>
-        <w:t xml:space="preserve"> traffic</w:t>
-      </w:r>
-      <w:r>
-        <w:rPr>
-          <w:rFonts w:ascii="Cambria" w:hAnsi="Cambria"/>
-          <w:sz w:val="24"/>
-        </w:rPr>
-        <w:t xml:space="preserve"> accident.</w:t>
-      </w:r>
-    </w:p>
-    <w:p>
-      <w:pPr>
-        <w:pStyle w:val="ListParagraph"/>
-        <w:rPr>
-          <w:rFonts w:ascii="Cambria" w:hAnsi="Cambria"/>
-          <w:sz w:val="24"/>
-        </w:rPr>
-      </w:pPr>
-    </w:p>
-    <w:p>
-      <w:pPr>
-        <w:pStyle w:val="ListParagraph"/>
-        <w:rPr>
-          <w:rFonts w:ascii="Cambria" w:hAnsi="Cambria"/>
-          <w:sz w:val="24"/>
-        </w:rPr>
-      </w:pPr>
-      <w:r>
-        <w:rPr>
-          <w:rFonts w:ascii="Cambria" w:hAnsi="Cambria"/>
-          <w:sz w:val="24"/>
-        </w:rPr>
-        <w:t xml:space="preserve">- </w:t>
-      </w:r>
-      <w:r>
-        <w:rPr>
-          <w:rFonts w:ascii="Cambria" w:hAnsi="Cambria"/>
-          <w:b/>
-          <w:sz w:val="24"/>
-        </w:rPr>
-        <w:t>Have to buy insurance directly</w:t>
-      </w:r>
-      <w:r>
-        <w:rPr>
-          <w:rFonts w:ascii="Cambria" w:hAnsi="Cambria"/>
-          <w:sz w:val="24"/>
-        </w:rPr>
-        <w:t>: This is time-consuming and incon</w:t>
-      </w:r>
-      <w:r>
-        <w:rPr>
-          <w:rFonts w:ascii="Cambria" w:hAnsi="Cambria"/>
-          <w:sz w:val="24"/>
-        </w:rPr>
-        <w:t>venient.</w:t>
-      </w:r>
-    </w:p>
-    <w:p>
-      <w:pPr>
-        <w:pStyle w:val="ListParagraph"/>
-        <w:rPr>
-          <w:rFonts w:ascii="Cambria" w:hAnsi="Cambria"/>
-          <w:sz w:val="24"/>
-        </w:rPr>
-      </w:pPr>
-    </w:p>
-    <w:p>
-      <w:pPr>
-        <w:pStyle w:val="ListParagraph"/>
-        <w:rPr>
-          <w:rFonts w:ascii="Cambria" w:hAnsi="Cambria"/>
-          <w:sz w:val="24"/>
-        </w:rPr>
-      </w:pPr>
-      <w:r>
-        <w:rPr>
-          <w:rFonts w:ascii="Cambria" w:hAnsi="Cambria"/>
-          <w:sz w:val="24"/>
-        </w:rPr>
-        <w:t xml:space="preserve">- </w:t>
-      </w:r>
-      <w:r>
-        <w:rPr>
-          <w:rFonts w:ascii="Cambria" w:hAnsi="Cambria"/>
-          <w:b/>
-          <w:sz w:val="24"/>
-        </w:rPr>
-        <w:t>Hard for traffic officers to check and verify insurance</w:t>
-      </w:r>
-      <w:r>
-        <w:rPr>
-          <w:rFonts w:ascii="Cambria" w:hAnsi="Cambria"/>
-          <w:sz w:val="24"/>
-        </w:rPr>
-        <w:t xml:space="preserve">: Traffic officers must </w:t>
-      </w:r>
-      <w:r>
-        <w:rPr>
-          <w:rFonts w:ascii="Cambria" w:hAnsi="Cambria"/>
-          <w:sz w:val="24"/>
-        </w:rPr>
-        <w:t>read insurance certificate to check and verify vehicle owner’s information. It can be difficult and hinder their work in some cases as at dark or handwriting illegible on insurance certificate.</w:t>
-      </w:r>
       <w:bookmarkStart w:id="0" w:name="_GoBack"/>
       <w:bookmarkEnd w:id="0"/>
     </w:p>
@@ -442,6 +294,108 @@
           <w:sz w:val="24"/>
         </w:rPr>
       </w:pPr>
+      <w:r>
+        <w:rPr>
+          <w:rFonts w:ascii="Cambria" w:hAnsi="Cambria"/>
+          <w:sz w:val="24"/>
+        </w:rPr>
+        <w:t xml:space="preserve">- </w:t>
+      </w:r>
+      <w:r>
+        <w:rPr>
+          <w:rFonts w:ascii="Cambria" w:hAnsi="Cambria"/>
+          <w:b/>
+          <w:sz w:val="24"/>
+        </w:rPr>
+        <w:t>Forget insurance’s expired date</w:t>
+      </w:r>
+      <w:r>
+        <w:rPr>
+          <w:rFonts w:ascii="Cambria" w:hAnsi="Cambria"/>
+          <w:sz w:val="24"/>
+        </w:rPr>
+        <w:t xml:space="preserve">: Vehicle owners usually keeps their insurance certificate in wallet or somewhere on their vehicle. </w:t>
+      </w:r>
+      <w:r>
+        <w:rPr>
+          <w:rFonts w:ascii="Cambria" w:hAnsi="Cambria"/>
+          <w:sz w:val="24"/>
+        </w:rPr>
+        <w:t xml:space="preserve">However, except in cases of necessity, people are not often check their insurance so they could forget its expired date. An expired insurance is not good while it be revealed by traffic officers and could </w:t>
+      </w:r>
+      <w:r>
+        <w:rPr>
+          <w:rFonts w:ascii="Cambria" w:hAnsi="Cambria"/>
+          <w:sz w:val="24"/>
+        </w:rPr>
+        <w:t>get</w:t>
+      </w:r>
+      <w:r>
+        <w:rPr>
+          <w:rFonts w:ascii="Cambria" w:hAnsi="Cambria"/>
+          <w:sz w:val="24"/>
+        </w:rPr>
+        <w:t xml:space="preserve"> worse in case of</w:t>
+      </w:r>
+      <w:r>
+        <w:rPr>
+          <w:rFonts w:ascii="Cambria" w:hAnsi="Cambria"/>
+          <w:sz w:val="24"/>
+        </w:rPr>
+        <w:t xml:space="preserve"> traffic</w:t>
+      </w:r>
+      <w:r>
+        <w:rPr>
+          <w:rFonts w:ascii="Cambria" w:hAnsi="Cambria"/>
+          <w:sz w:val="24"/>
+        </w:rPr>
+        <w:t xml:space="preserve"> accident.</w:t>
+      </w:r>
+      <w:r>
+        <w:rPr>
+          <w:rFonts w:ascii="Cambria" w:hAnsi="Cambria"/>
+          <w:sz w:val="24"/>
+        </w:rPr>
+        <w:t xml:space="preserve"> </w:t>
+      </w:r>
+    </w:p>
+    <w:p>
+      <w:pPr>
+        <w:pStyle w:val="ListParagraph"/>
+        <w:rPr>
+          <w:rFonts w:ascii="Cambria" w:hAnsi="Cambria"/>
+          <w:sz w:val="24"/>
+        </w:rPr>
+      </w:pPr>
+      <w:r>
+        <w:rPr>
+          <w:rFonts w:ascii="Cambria" w:hAnsi="Cambria"/>
+          <w:sz w:val="24"/>
+        </w:rPr>
+        <w:t xml:space="preserve">- </w:t>
+      </w:r>
+      <w:r>
+        <w:rPr>
+          <w:rFonts w:ascii="Cambria" w:hAnsi="Cambria"/>
+          <w:b/>
+          <w:sz w:val="24"/>
+        </w:rPr>
+        <w:t>Hard for traffic officers to check and verify insurance</w:t>
+      </w:r>
+      <w:r>
+        <w:rPr>
+          <w:rFonts w:ascii="Cambria" w:hAnsi="Cambria"/>
+          <w:sz w:val="24"/>
+        </w:rPr>
+        <w:t xml:space="preserve">: Traffic officers must </w:t>
+      </w:r>
+      <w:r>
+        <w:rPr>
+          <w:rFonts w:ascii="Cambria" w:hAnsi="Cambria"/>
+          <w:sz w:val="24"/>
+        </w:rPr>
+        <w:t>read insurance certificate to check and verify vehicle owner’s information. It can be difficult and hinder their work in some cases as at dark or handwriting illegible on insurance certificate.</w:t>
+      </w:r>
     </w:p>
     <w:p>
       <w:pPr>
@@ -494,15 +448,6 @@
         </w:rPr>
         <w:t>specially is counterfeited.</w:t>
       </w:r>
-    </w:p>
-    <w:p>
-      <w:pPr>
-        <w:pStyle w:val="ListParagraph"/>
-        <w:rPr>
-          <w:rFonts w:ascii="Cambria" w:hAnsi="Cambria"/>
-          <w:sz w:val="24"/>
-        </w:rPr>
-      </w:pPr>
     </w:p>
     <w:p>
       <w:pPr>

</xml_diff>